<commit_message>
exp2 dox updated and pdf added
</commit_message>
<xml_diff>
--- a/exp_2/exp_2.docx
+++ b/exp_2/exp_2.docx
@@ -1134,8 +1134,6 @@
           <w:shd w:val="clear" w:fill="FFFFFF"/>
         </w:rPr>
       </w:pPr>
-      <w:bookmarkStart w:id="0" w:name="_GoBack"/>
-      <w:bookmarkEnd w:id="0"/>
       <w:r>
         <w:rPr>
           <w:rFonts w:hint="default" w:ascii="sans-serif" w:hAnsi="sans-serif" w:eastAsia="sans-serif" w:cs="sans-serif"/>
@@ -3916,6 +3914,189 @@
         </w:rPr>
         <w:t>by writing this program, I learnt how to use encapsulation. The concept of public and private access specifiers became more clear to me, and i also learnt how get and set methods work in java.</w:t>
       </w:r>
+    </w:p>
+    <w:p>
+      <w:pPr>
+        <w:pStyle w:val="4"/>
+        <w:keepNext w:val="0"/>
+        <w:keepLines w:val="0"/>
+        <w:widowControl/>
+        <w:suppressLineNumbers w:val="0"/>
+        <w:bidi w:val="0"/>
+        <w:spacing w:before="0" w:beforeAutospacing="0" w:after="150" w:afterAutospacing="0" w:line="300" w:lineRule="atLeast"/>
+        <w:ind w:right="0"/>
+        <w:jc w:val="left"/>
+        <w:rPr>
+          <w:rFonts w:hint="default" w:ascii="sans-serif" w:hAnsi="sans-serif" w:eastAsia="sans-serif" w:cs="sans-serif"/>
+          <w:b w:val="0"/>
+          <w:bCs w:val="0"/>
+          <w:i w:val="0"/>
+          <w:iCs w:val="0"/>
+          <w:caps w:val="0"/>
+          <w:color w:val="333333"/>
+          <w:spacing w:val="0"/>
+          <w:sz w:val="24"/>
+          <w:szCs w:val="24"/>
+          <w:shd w:val="clear" w:fill="FFFFFF"/>
+        </w:rPr>
+      </w:pPr>
+    </w:p>
+    <w:p>
+      <w:pPr>
+        <w:pStyle w:val="4"/>
+        <w:keepNext w:val="0"/>
+        <w:keepLines w:val="0"/>
+        <w:widowControl/>
+        <w:suppressLineNumbers w:val="0"/>
+        <w:bidi w:val="0"/>
+        <w:spacing w:before="0" w:beforeAutospacing="0" w:after="150" w:afterAutospacing="0" w:line="300" w:lineRule="atLeast"/>
+        <w:ind w:right="0"/>
+        <w:jc w:val="left"/>
+        <w:rPr>
+          <w:rFonts w:hint="default" w:ascii="sans-serif" w:hAnsi="sans-serif" w:eastAsia="sans-serif" w:cs="sans-serif"/>
+          <w:b w:val="0"/>
+          <w:bCs w:val="0"/>
+          <w:i w:val="0"/>
+          <w:iCs w:val="0"/>
+          <w:caps w:val="0"/>
+          <w:color w:val="333333"/>
+          <w:spacing w:val="0"/>
+          <w:sz w:val="24"/>
+          <w:szCs w:val="24"/>
+          <w:shd w:val="clear" w:fill="FFFFFF"/>
+        </w:rPr>
+      </w:pPr>
+    </w:p>
+    <w:p>
+      <w:pPr>
+        <w:pStyle w:val="4"/>
+        <w:keepNext w:val="0"/>
+        <w:keepLines w:val="0"/>
+        <w:widowControl/>
+        <w:suppressLineNumbers w:val="0"/>
+        <w:wordWrap w:val="0"/>
+        <w:bidi w:val="0"/>
+        <w:spacing w:before="0" w:beforeAutospacing="0" w:after="150" w:afterAutospacing="0" w:line="300" w:lineRule="atLeast"/>
+        <w:ind w:right="0"/>
+        <w:jc w:val="right"/>
+        <w:rPr>
+          <w:rFonts w:hint="default" w:ascii="sans-serif" w:hAnsi="sans-serif" w:eastAsia="sans-serif" w:cs="sans-serif"/>
+          <w:b w:val="0"/>
+          <w:bCs w:val="0"/>
+          <w:i w:val="0"/>
+          <w:iCs w:val="0"/>
+          <w:caps w:val="0"/>
+          <w:color w:val="333333"/>
+          <w:spacing w:val="0"/>
+          <w:sz w:val="24"/>
+          <w:szCs w:val="24"/>
+          <w:shd w:val="clear" w:fill="FFFFFF"/>
+        </w:rPr>
+      </w:pPr>
+      <w:r>
+        <w:rPr>
+          <w:rFonts w:hint="default" w:ascii="sans-serif" w:hAnsi="sans-serif" w:eastAsia="sans-serif" w:cs="sans-serif"/>
+          <w:b w:val="0"/>
+          <w:bCs w:val="0"/>
+          <w:i w:val="0"/>
+          <w:iCs w:val="0"/>
+          <w:caps w:val="0"/>
+          <w:color w:val="333333"/>
+          <w:spacing w:val="0"/>
+          <w:sz w:val="24"/>
+          <w:szCs w:val="24"/>
+          <w:shd w:val="clear" w:fill="FFFFFF"/>
+        </w:rPr>
+        <w:t>Samarth Gupta</w:t>
+      </w:r>
+    </w:p>
+    <w:p>
+      <w:pPr>
+        <w:pStyle w:val="4"/>
+        <w:keepNext w:val="0"/>
+        <w:keepLines w:val="0"/>
+        <w:widowControl/>
+        <w:suppressLineNumbers w:val="0"/>
+        <w:wordWrap/>
+        <w:bidi w:val="0"/>
+        <w:spacing w:before="0" w:beforeAutospacing="0" w:after="150" w:afterAutospacing="0" w:line="300" w:lineRule="atLeast"/>
+        <w:ind w:right="0"/>
+        <w:jc w:val="right"/>
+        <w:rPr>
+          <w:rFonts w:hint="default" w:ascii="sans-serif" w:hAnsi="sans-serif" w:eastAsia="sans-serif" w:cs="sans-serif"/>
+          <w:b w:val="0"/>
+          <w:bCs w:val="0"/>
+          <w:i w:val="0"/>
+          <w:iCs w:val="0"/>
+          <w:caps w:val="0"/>
+          <w:color w:val="333333"/>
+          <w:spacing w:val="0"/>
+          <w:sz w:val="24"/>
+          <w:szCs w:val="24"/>
+          <w:shd w:val="clear" w:fill="FFFFFF"/>
+        </w:rPr>
+      </w:pPr>
+      <w:r>
+        <w:rPr>
+          <w:rFonts w:hint="default" w:ascii="sans-serif" w:hAnsi="sans-serif" w:eastAsia="sans-serif" w:cs="sans-serif"/>
+          <w:b w:val="0"/>
+          <w:bCs w:val="0"/>
+          <w:i w:val="0"/>
+          <w:iCs w:val="0"/>
+          <w:caps w:val="0"/>
+          <w:color w:val="333333"/>
+          <w:spacing w:val="0"/>
+          <w:sz w:val="24"/>
+          <w:szCs w:val="24"/>
+          <w:shd w:val="clear" w:fill="FFFFFF"/>
+        </w:rPr>
+        <w:t>2021600023</w:t>
+      </w:r>
+    </w:p>
+    <w:p>
+      <w:pPr>
+        <w:pStyle w:val="4"/>
+        <w:keepNext w:val="0"/>
+        <w:keepLines w:val="0"/>
+        <w:widowControl/>
+        <w:suppressLineNumbers w:val="0"/>
+        <w:wordWrap w:val="0"/>
+        <w:bidi w:val="0"/>
+        <w:spacing w:before="0" w:beforeAutospacing="0" w:after="150" w:afterAutospacing="0" w:line="300" w:lineRule="atLeast"/>
+        <w:ind w:right="0"/>
+        <w:jc w:val="right"/>
+        <w:rPr>
+          <w:rFonts w:hint="default" w:ascii="sans-serif" w:hAnsi="sans-serif" w:eastAsia="sans-serif" w:cs="sans-serif"/>
+          <w:b w:val="0"/>
+          <w:bCs w:val="0"/>
+          <w:i w:val="0"/>
+          <w:iCs w:val="0"/>
+          <w:caps w:val="0"/>
+          <w:color w:val="333333"/>
+          <w:spacing w:val="0"/>
+          <w:sz w:val="24"/>
+          <w:szCs w:val="24"/>
+          <w:shd w:val="clear" w:fill="FFFFFF"/>
+        </w:rPr>
+      </w:pPr>
+      <w:r>
+        <w:rPr>
+          <w:rFonts w:hint="default" w:ascii="sans-serif" w:hAnsi="sans-serif" w:eastAsia="sans-serif" w:cs="sans-serif"/>
+          <w:b w:val="0"/>
+          <w:bCs w:val="0"/>
+          <w:i w:val="0"/>
+          <w:iCs w:val="0"/>
+          <w:caps w:val="0"/>
+          <w:color w:val="333333"/>
+          <w:spacing w:val="0"/>
+          <w:sz w:val="24"/>
+          <w:szCs w:val="24"/>
+          <w:shd w:val="clear" w:fill="FFFFFF"/>
+        </w:rPr>
+        <w:t>C2, AIML.</w:t>
+      </w:r>
+      <w:bookmarkStart w:id="0" w:name="_GoBack"/>
+      <w:bookmarkEnd w:id="0"/>
     </w:p>
     <w:p>
       <w:pPr>

</xml_diff>